<commit_message>
Display Results UI done as much as we can right now. needs to be changed once API is done
</commit_message>
<xml_diff>
--- a/Contracts/Milestone Reports/Milestones.docx
+++ b/Contracts/Milestone Reports/Milestones.docx
@@ -257,6 +257,7 @@
         </w:numPr>
         <w:rPr>
           <w:rFonts w:ascii="Times New Roman" w:hAnsi="Times New Roman" w:cs="Times New Roman"/>
+          <w:strike/>
           <w:sz w:val="24"/>
           <w:szCs w:val="24"/>
         </w:rPr>
@@ -265,6 +266,7 @@
       <w:r>
         <w:rPr>
           <w:rFonts w:ascii="Times New Roman" w:hAnsi="Times New Roman" w:cs="Times New Roman"/>
+          <w:strike/>
           <w:sz w:val="24"/>
           <w:szCs w:val="24"/>
         </w:rPr>
@@ -274,6 +276,7 @@
       <w:r>
         <w:rPr>
           <w:rFonts w:ascii="Times New Roman" w:hAnsi="Times New Roman" w:cs="Times New Roman"/>
+          <w:strike/>
           <w:sz w:val="24"/>
           <w:szCs w:val="24"/>
         </w:rPr>
@@ -289,13 +292,15 @@
         </w:numPr>
         <w:rPr>
           <w:rFonts w:ascii="Times New Roman" w:hAnsi="Times New Roman" w:cs="Times New Roman"/>
-          <w:sz w:val="24"/>
-          <w:szCs w:val="24"/>
-        </w:rPr>
-      </w:pPr>
-      <w:r>
-        <w:rPr>
-          <w:rFonts w:ascii="Times New Roman" w:hAnsi="Times New Roman" w:cs="Times New Roman"/>
+          <w:strike/>
+          <w:sz w:val="24"/>
+          <w:szCs w:val="24"/>
+        </w:rPr>
+      </w:pPr>
+      <w:r>
+        <w:rPr>
+          <w:rFonts w:ascii="Times New Roman" w:hAnsi="Times New Roman" w:cs="Times New Roman"/>
+          <w:strike/>
           <w:sz w:val="24"/>
           <w:szCs w:val="24"/>
         </w:rPr>

</xml_diff>

<commit_message>
Crossed some stuff out
</commit_message>
<xml_diff>
--- a/Contracts/Milestone Reports/Milestones.docx
+++ b/Contracts/Milestone Reports/Milestones.docx
@@ -235,13 +235,15 @@
         </w:numPr>
         <w:rPr>
           <w:rFonts w:ascii="Times New Roman" w:hAnsi="Times New Roman" w:cs="Times New Roman"/>
-          <w:sz w:val="24"/>
-          <w:szCs w:val="24"/>
-        </w:rPr>
-      </w:pPr>
-      <w:r>
-        <w:rPr>
-          <w:rFonts w:ascii="Times New Roman" w:hAnsi="Times New Roman" w:cs="Times New Roman"/>
+          <w:strike/>
+          <w:sz w:val="24"/>
+          <w:szCs w:val="24"/>
+        </w:rPr>
+      </w:pPr>
+      <w:r>
+        <w:rPr>
+          <w:rFonts w:ascii="Times New Roman" w:hAnsi="Times New Roman" w:cs="Times New Roman"/>
+          <w:strike/>
           <w:sz w:val="24"/>
           <w:szCs w:val="24"/>
         </w:rPr>

</xml_diff>